<commit_message>
New translations nurses script_v2.docx (Xhosa)
</commit_message>
<xml_diff>
--- a/translations/parenttext_5day_south_africa/xh/xh_Nurses script_V2.docx
+++ b/translations/parenttext_5day_south_africa/xh/xh_Nurses script_V2.docx
@@ -13,7 +13,7 @@
         <w:pStyle w:val="P68B1DB1-Normal1"/>
       </w:pPr>
       <w:r>
-        <w:t xml:space="preserve">Appendix 1: SWIFT Nurses’ Script</w:t>
+        <w:t xml:space="preserve">Isihlomelo -1: ISikripthi saBongikazi se-SWIFT</w:t>
       </w:r>
     </w:p>
     <w:tbl>
@@ -90,7 +90,6 @@
               <w:rPr>
                 <w:color w:val="000000"/>
               </w:rPr>
-              <w:t xml:space="preserve">   </w:t>
               <w:br w:type="textWrapping"/>
             </w:r>
             <w:r>
@@ -99,14 +98,14 @@
                 <w:i w:val="1"/>
                 <w:color w:val="000000"/>
               </w:rPr>
-              <w:t xml:space="preserve">During your consultation with EVERY patient</w:t>
+              <w:t xml:space="preserve">Ngexesha lokubonisana kwakho nezigulane ZONKE</w:t>
             </w:r>
             <w:r>
               <w:rPr>
                 <w:b w:val="1"/>
                 <w:i w:val="1"/>
               </w:rPr>
-              <w:t xml:space="preserve"> (on an encouragement day) </w:t>
+              <w:t xml:space="preserve"> (ngosuku lwenkuthazo) </w:t>
             </w:r>
             <w:r>
               <w:rPr>
@@ -114,7 +113,7 @@
                 <w:i w:val="1"/>
                 <w:color w:val="000000"/>
               </w:rPr>
-              <w:t xml:space="preserve">please ask the following questions and give the following information:</w:t>
+              <w:t xml:space="preserve">nceda ubuze le mibuzo ilandelayo kwaye unike olu lwazi lulandelayo:</w:t>
             </w:r>
           </w:p>
           <w:p>
@@ -136,13 +135,13 @@
               <w:pStyle w:val="P68B1DB1-Normal2"/>
             </w:pPr>
             <w:r>
-              <w:t xml:space="preserve">“Are you a parent or a caregiver of a child?” [</w:t>
+              <w:t xml:space="preserve">"Ingaba ungumzali okanye umnonopheli womntwana?" [</w:t>
             </w:r>
             <w:r>
               <w:rPr>
                 <w:i w:val="1"/>
               </w:rPr>
-              <w:t xml:space="preserve">If you are not sure whether they are a caregiver</w:t>
+              <w:t xml:space="preserve">Ukuba awuqinisekanga nokuba ungumnonopheli</w:t>
             </w:r>
             <w:r>
               <w:t>]</w:t>
@@ -159,7 +158,7 @@
               <w:pStyle w:val="P68B1DB1-Normal4"/>
             </w:pPr>
             <w:r>
-              <w:t>OR</w:t>
+              <w:t>OKANYE</w:t>
             </w:r>
           </w:p>
           <w:p>
@@ -181,13 +180,13 @@
               <w:pStyle w:val="P68B1DB1-Normal2"/>
             </w:pPr>
             <w:r>
-              <w:t xml:space="preserve">“I see you are a caregiver” [</w:t>
+              <w:t xml:space="preserve">“Ndiyakubona ungumnonopheli” [</w:t>
             </w:r>
             <w:r>
               <w:rPr>
                 <w:i w:val="1"/>
               </w:rPr>
-              <w:t xml:space="preserve">If you are sure they are a caregiver e.g. in their file or a child is with them</w:t>
+              <w:t xml:space="preserve">Ukuba uqinisekile ukuba ungumnonopheli umz. kwifayile yakhe okanye umntwana akunye naye</w:t>
             </w:r>
             <w:r>
               <w:t>]</w:t>
@@ -216,10 +215,10 @@
                 <w:b w:val="1"/>
                 <w:u w:val="single"/>
               </w:rPr>
-              <w:t xml:space="preserve">If they say yes</w:t>
-            </w:r>
-            <w:r>
-              <w:t xml:space="preserve">, show them and point at the poster provided to you. </w:t>
+              <w:t xml:space="preserve">Ukuba uthi ewe</w:t>
+            </w:r>
+            <w:r>
+              <w:t xml:space="preserve">, mbonise kwaye walathe kwipowusta oyinikiweyo.</w:t>
             </w:r>
           </w:p>
           <w:p>
@@ -244,25 +243,25 @@
               <w:rPr>
                 <w:color w:val="000000"/>
               </w:rPr>
-              <w:t xml:space="preserve">“This is an amazing parenting programme! It’s only 10 days and delivered to your phone on WhatsApp. It only takes about </w:t>
-            </w:r>
-            <w:r>
-              <w:t>10</w:t>
+              <w:t xml:space="preserve">“Le yinkqubo yobuzali emangalisayo! Ziintsuku ezilishumi kuphela kwaye iqhutywa kwifowuni yakho kuWhatsApp. Ithatha malunga </w:t>
+            </w:r>
+            <w:r>
+              <w:t>nemizuzu</w:t>
             </w:r>
             <w:r>
               <w:rPr>
                 <w:color w:val="000000"/>
               </w:rPr>
-              <w:t xml:space="preserve"> min</w:t>
-            </w:r>
-            <w:r>
-              <w:t>utes</w:t>
+              <w:t xml:space="preserve"> elishu</w:t>
+            </w:r>
+            <w:r>
+              <w:t>mi</w:t>
             </w:r>
             <w:r>
               <w:rPr>
                 <w:color w:val="000000"/>
               </w:rPr>
-              <w:t xml:space="preserve"> a day. All you need to do is send a WhatsApp to this number. Would this interest you?  </w:t>
+              <w:t xml:space="preserve"> ngosuku. Into ekufuneka uyenzile kukuthumela uWhatsApp kule nombolo. Ingaba oku kungenza umdla kuwe? </w:t>
             </w:r>
           </w:p>
           <w:p>
@@ -288,10 +287,10 @@
               <w:rPr>
                 <w:b w:val="1"/>
               </w:rPr>
-              <w:t xml:space="preserve">If yes:</w:t>
-            </w:r>
-            <w:r>
-              <w:t xml:space="preserve"> “Why don’t you take a picture of this now, or send the first WhatsApp so that you can remember?”</w:t>
+              <w:t xml:space="preserve">Ukuba ewe:</w:t>
+            </w:r>
+            <w:r>
+              <w:t xml:space="preserve"> "Kutheni ungathathi umfanekiso walento ngoku, okanye uthumele i-WhatsApp yokuqala ukuze uyikhumbule?"</w:t>
             </w:r>
           </w:p>
           <w:p>
@@ -318,13 +317,13 @@
                 <w:b w:val="1"/>
                 <w:color w:val="000000"/>
               </w:rPr>
-              <w:t xml:space="preserve">If no:</w:t>
+              <w:t xml:space="preserve">Ukuba hayi:</w:t>
             </w:r>
             <w:r>
               <w:rPr>
                 <w:color w:val="000000"/>
               </w:rPr>
-              <w:t xml:space="preserve"> “No problem at all, Why don’t you take a </w:t>
+              <w:t xml:space="preserve">“Akukho ngxaki konke konke, Kutheni ungathathi </w:t>
             </w:r>
             <w:r>
               <w:t>p</w:t>
@@ -333,7 +332,7 @@
               <w:rPr>
                 <w:color w:val="000000"/>
               </w:rPr>
-              <w:t xml:space="preserve">icture, so if you change your mind you have the details. Do you want to take a picture of this, so you remember?” </w:t>
+              <w:t xml:space="preserve">umfanekiso, ukuze ubeneenkcukacha ukuba utshintsha ingqondo yakho. Uyafuna ukuthatha umfanekiso walento, ukuze ukhumbule?</w:t>
             </w:r>
           </w:p>
           <w:p>

</xml_diff>